<commit_message>
Added distance coloring and .. partial object support
</commit_message>
<xml_diff>
--- a/src/ProjectManual.docx
+++ b/src/ProjectManual.docx
@@ -90,13 +90,11 @@
       <w:pPr>
         <w:rPr>
           <w:sz w:val="24"/>
-          <w:lang w:val="fi-FI"/>
         </w:rPr>
       </w:pPr>
       <w:r>
         <w:rPr>
           <w:sz w:val="24"/>
-          <w:lang w:val="fi-FI"/>
         </w:rPr>
         <w:t>Abstract</w:t>
       </w:r>
@@ -109,38 +107,30 @@
         <w:t xml:space="preserve">scratch 3D engine running on Scala FX, written in Scala. Scala FX is mostly a re-skin for Java FX and the two are both functional inside the app. I have taken some functionality from Java FX, regarding the parts in which Scala FX documentation was sparse. </w:t>
       </w:r>
       <w:r>
-        <w:t xml:space="preserve">The engine is fully scalable with different 3D objects, </w:t>
+        <w:t xml:space="preserve">The engine is fully scalable with different 3D objects, as long as the data is </w:t>
+      </w:r>
+      <w:r>
+        <w:t>convertible</w:t>
+      </w:r>
+      <w:r>
+        <w:t xml:space="preserve"> to the </w:t>
+      </w:r>
+      <w:r>
+        <w:t>format of three 3d points on a CSV row, each consisting of (</w:t>
       </w:r>
       <w:proofErr w:type="gramStart"/>
       <w:r>
-        <w:t>as long as</w:t>
+        <w:t>x,z</w:t>
       </w:r>
       <w:proofErr w:type="gramEnd"/>
       <w:r>
-        <w:t xml:space="preserve"> the data is </w:t>
-      </w:r>
-      <w:r>
-        <w:t>convertible</w:t>
-      </w:r>
-      <w:r>
-        <w:t xml:space="preserve"> to the </w:t>
-      </w:r>
-      <w:r>
-        <w:t>format of three 3d points on a CSV row, each consisting of (x,z,y)-coordinates</w:t>
+        <w:t>,y)-coordinates</w:t>
       </w:r>
       <w:r>
         <w:t xml:space="preserve"> forming a triangle in a clock-wise order. </w:t>
       </w:r>
       <w:r>
-        <w:t xml:space="preserve">The project was in my opinion executed on hard-difficulty as the scalability is virtually limitless, and the engine </w:t>
-      </w:r>
-      <w:proofErr w:type="gramStart"/>
-      <w:r>
-        <w:t>is able to</w:t>
-      </w:r>
-      <w:proofErr w:type="gramEnd"/>
-      <w:r>
-        <w:t xml:space="preserve"> handle all kinds of different shapes.</w:t>
+        <w:t>The project was in my opinion executed on hard-difficulty as the scalability is virtually limitless, and the engine is able to handle all kinds of different shapes.</w:t>
       </w:r>
     </w:p>
     <w:p/>
@@ -233,10 +223,7 @@
         <w:t xml:space="preserve">I’ve decided to also scrape all dependencies </w:t>
       </w:r>
       <w:r>
-        <w:t xml:space="preserve">regarding </w:t>
-      </w:r>
-      <w:r>
-        <w:t xml:space="preserve">calculations </w:t>
+        <w:t xml:space="preserve">regarding calculations </w:t>
       </w:r>
       <w:r>
         <w:t xml:space="preserve">and the project runs entirely with my self-defined vector and matrix math. </w:t>
@@ -255,10 +242,101 @@
       </w:r>
     </w:p>
     <w:p/>
+    <w:p/>
+    <w:p/>
+    <w:p/>
+    <w:p/>
+    <w:p>
+      <w:r>
+        <w:lastRenderedPageBreak/>
+        <w:t xml:space="preserve">Sources </w:t>
+      </w:r>
+    </w:p>
+    <w:p>
+      <w:hyperlink r:id="rId4" w:history="1">
+        <w:r>
+          <w:rPr>
+            <w:rStyle w:val="Hyperlinkki"/>
+          </w:rPr>
+          <w:t>https://stackoverflow.com/questions/5666222/3d-line-plane-intersection</w:t>
+        </w:r>
+      </w:hyperlink>
+    </w:p>
+    <w:p>
+      <w:hyperlink r:id="rId5" w:history="1">
+        <w:r>
+          <w:rPr>
+            <w:rStyle w:val="Hyperlinkki"/>
+          </w:rPr>
+          <w:t>https://stackoverflow.com/questions/328107/how-can-you-determine-a-point-is-between-two-other-points-on-a-line-segment</w:t>
+        </w:r>
+      </w:hyperlink>
+    </w:p>
+    <w:p>
+      <w:hyperlink r:id="rId6" w:history="1">
+        <w:r>
+          <w:rPr>
+            <w:rStyle w:val="Hyperlinkki"/>
+          </w:rPr>
+          <w:t>http://www.ambrsoft.com/TrigoCalc/Plan3D/PlaneLineIntersection_.htm</w:t>
+        </w:r>
+      </w:hyperlink>
+    </w:p>
+    <w:p>
+      <w:hyperlink r:id="rId7" w:anchor="intersect_lineline" w:history="1">
+        <w:r>
+          <w:rPr>
+            <w:rStyle w:val="Hyperlinkki"/>
+          </w:rPr>
+          <w:t>http://www.songho.ca/math/line/line.html#intersect_lineline</w:t>
+        </w:r>
+      </w:hyperlink>
+    </w:p>
+    <w:p>
+      <w:hyperlink r:id="rId8" w:history="1">
+        <w:r>
+          <w:rPr>
+            <w:rStyle w:val="Hyperlinkki"/>
+          </w:rPr>
+          <w:t>https://stackoverflow.com/questions/5666222/3d-line-plane-intersection</w:t>
+        </w:r>
+      </w:hyperlink>
+    </w:p>
+    <w:p>
+      <w:hyperlink r:id="rId9" w:history="1">
+        <w:r>
+          <w:rPr>
+            <w:rStyle w:val="Hyperlinkki"/>
+          </w:rPr>
+          <w:t>http://eguruchela.com/math/Calculator/shortest-distance-between-point-plane</w:t>
+        </w:r>
+      </w:hyperlink>
+    </w:p>
+    <w:p>
+      <w:hyperlink r:id="rId10" w:history="1">
+        <w:r>
+          <w:rPr>
+            <w:rStyle w:val="Hyperlinkki"/>
+          </w:rPr>
+          <w:t>https://stackoverflow.com/questions/6615002/given-an-rgb-value-how-do-i-create-a-tint-or-shade</w:t>
+        </w:r>
+      </w:hyperlink>
+    </w:p>
+    <w:p>
+      <w:hyperlink r:id="rId11" w:history="1">
+        <w:r>
+          <w:rPr>
+            <w:rStyle w:val="Hyperlinkki"/>
+          </w:rPr>
+          <w:t>https://www.youtube.com/channel/UC-yuWVUplUJZvieEligKBkA</w:t>
+        </w:r>
+      </w:hyperlink>
+    </w:p>
     <w:p>
       <w:bookmarkStart w:id="0" w:name="_GoBack"/>
       <w:bookmarkEnd w:id="0"/>
     </w:p>
+    <w:p/>
     <w:sectPr>
       <w:pgSz w:w="11906" w:h="16838"/>
       <w:pgMar w:top="1417" w:right="1134" w:bottom="1417" w:left="1134" w:header="708" w:footer="708" w:gutter="0"/>
@@ -392,6 +470,7 @@
     <w:lsdException w:name="HTML Sample" w:semiHidden="1" w:unhideWhenUsed="1"/>
     <w:lsdException w:name="HTML Typewriter" w:semiHidden="1" w:unhideWhenUsed="1"/>
     <w:lsdException w:name="HTML Variable" w:semiHidden="1" w:unhideWhenUsed="1"/>
+    <w:lsdException w:name="Normal Table" w:semiHidden="1" w:unhideWhenUsed="1"/>
     <w:lsdException w:name="annotation subject" w:semiHidden="1" w:unhideWhenUsed="1"/>
     <w:lsdException w:name="No List" w:semiHidden="1" w:unhideWhenUsed="1"/>
     <w:lsdException w:name="Outline List 1" w:semiHidden="1" w:unhideWhenUsed="1"/>
@@ -438,8 +517,10 @@
     <w:lsdException w:name="Table Subtle 2" w:semiHidden="1" w:unhideWhenUsed="1"/>
     <w:lsdException w:name="Table Web 1" w:semiHidden="1" w:unhideWhenUsed="1"/>
     <w:lsdException w:name="Table Web 2" w:semiHidden="1" w:unhideWhenUsed="1"/>
+    <w:lsdException w:name="Table Web 3" w:semiHidden="1" w:unhideWhenUsed="1"/>
     <w:lsdException w:name="Balloon Text" w:semiHidden="1" w:unhideWhenUsed="1"/>
     <w:lsdException w:name="Table Grid" w:uiPriority="39"/>
+    <w:lsdException w:name="Table Theme" w:semiHidden="1" w:unhideWhenUsed="1"/>
     <w:lsdException w:name="Placeholder Text" w:semiHidden="1"/>
     <w:lsdException w:name="No Spacing" w:uiPriority="1" w:qFormat="1"/>
     <w:lsdException w:name="Light Shading" w:uiPriority="60"/>
@@ -668,6 +749,7 @@
   <w:style w:type="character" w:default="1" w:styleId="Kappaleenoletusfontti">
     <w:name w:val="Default Paragraph Font"/>
     <w:uiPriority w:val="1"/>
+    <w:semiHidden/>
     <w:unhideWhenUsed/>
   </w:style>
   <w:style w:type="table" w:default="1" w:styleId="Normaalitaulukko">
@@ -690,6 +772,18 @@
     <w:uiPriority w:val="99"/>
     <w:semiHidden/>
     <w:unhideWhenUsed/>
+  </w:style>
+  <w:style w:type="character" w:styleId="Hyperlinkki">
+    <w:name w:val="Hyperlink"/>
+    <w:basedOn w:val="Kappaleenoletusfontti"/>
+    <w:uiPriority w:val="99"/>
+    <w:semiHidden/>
+    <w:unhideWhenUsed/>
+    <w:rsid w:val="0057498A"/>
+    <w:rPr>
+      <w:color w:val="0000FF"/>
+      <w:u w:val="single"/>
+    </w:rPr>
   </w:style>
 </w:styles>
 </file>

</xml_diff>